<commit_message>
Update Mini Project Report Part 1.docx
</commit_message>
<xml_diff>
--- a/Mini Project Report Part 1.docx
+++ b/Mini Project Report Part 1.docx
@@ -157,6 +157,48 @@
         </w:rPr>
         <w:t>Performance Comparison</w:t>
       </w:r>
+    </w:p>
+    <w:p>
+      <w:pPr>
+        <w:rPr>
+          <w:b/>
+          <w:bCs/>
+          <w:lang w:val="en-US"/>
+        </w:rPr>
+      </w:pPr>
+      <w:r>
+        <w:rPr>
+          <w:b/>
+          <w:bCs/>
+          <w:lang w:val="en-US"/>
+        </w:rPr>
+        <w:t>Computation specs:</w:t>
+      </w:r>
+    </w:p>
+    <w:p>
+      <w:pPr>
+        <w:pStyle w:val="ListParagraph"/>
+        <w:numPr>
+          <w:ilvl w:val="0"/>
+          <w:numId w:val="1"/>
+        </w:numPr>
+        <w:rPr>
+          <w:lang w:val="en-US"/>
+        </w:rPr>
+      </w:pPr>
+      <w:r>
+        <w:rPr>
+          <w:lang w:val="en-US"/>
+        </w:rPr>
+        <w:t>Intel® Core™ i5-11300H-processor</w:t>
+      </w:r>
+    </w:p>
+    <w:p>
+      <w:pPr>
+        <w:rPr>
+          <w:lang w:val="en-US"/>
+        </w:rPr>
+      </w:pPr>
     </w:p>
     <w:tbl>
       <w:tblPr>

</xml_diff>

<commit_message>
Updated for Mini Project Part 1
</commit_message>
<xml_diff>
--- a/Mini Project Report Part 1.docx
+++ b/Mini Project Report Part 1.docx
@@ -521,6 +521,12 @@
                 <w:lang w:val="en-US"/>
               </w:rPr>
             </w:pPr>
+            <w:r>
+              <w:rPr>
+                <w:lang w:val="en-US"/>
+              </w:rPr>
+              <w:t>1.23s</w:t>
+            </w:r>
           </w:p>
         </w:tc>
       </w:tr>
@@ -556,18 +562,99 @@
     <w:p>
       <w:pPr>
         <w:rPr>
+          <w:i/>
+          <w:iCs/>
+          <w:lang w:val="en-US"/>
+        </w:rPr>
+      </w:pPr>
+      <w:r>
+        <w:rPr>
           <w:b/>
           <w:bCs/>
           <w:lang w:val="en-US"/>
         </w:rPr>
+        <w:t>The 10 best p</w:t>
+      </w:r>
+      <w:r>
+        <w:rPr>
+          <w:b/>
+          <w:bCs/>
+          <w:lang w:val="en-US"/>
+        </w:rPr>
+        <w:t xml:space="preserve">erformance results </w:t>
+      </w:r>
+      <w:r>
+        <w:rPr>
+          <w:b/>
+          <w:bCs/>
+          <w:lang w:val="en-US"/>
+        </w:rPr>
+        <w:t>for</w:t>
+      </w:r>
+      <w:r>
+        <w:rPr>
+          <w:b/>
+          <w:bCs/>
+          <w:lang w:val="en-US"/>
+        </w:rPr>
+        <w:t xml:space="preserve"> different chunk sizes and processor amount</w:t>
+      </w:r>
+      <w:r>
+        <w:rPr>
+          <w:i/>
+          <w:iCs/>
+          <w:lang w:val="en-US"/>
+        </w:rPr>
+        <w:t xml:space="preserve"> </w:t>
+      </w:r>
+    </w:p>
+    <w:p>
+      <w:pPr>
+        <w:rPr>
+          <w:b/>
+          <w:bCs/>
+          <w:lang w:val="en-US"/>
+        </w:rPr>
       </w:pPr>
       <w:r>
         <w:rPr>
-          <w:b/>
-          <w:bCs/>
-          <w:lang w:val="en-US"/>
-        </w:rPr>
-        <w:t>Performance results of different chunk sizes and processor amount</w:t>
+          <w:i/>
+          <w:iCs/>
+          <w:lang w:val="en-US"/>
+        </w:rPr>
+        <w:t>(</w:t>
+      </w:r>
+      <w:r>
+        <w:rPr>
+          <w:i/>
+          <w:iCs/>
+          <w:lang w:val="en-US"/>
+        </w:rPr>
+        <w:t>S</w:t>
+      </w:r>
+      <w:r>
+        <w:rPr>
+          <w:i/>
+          <w:iCs/>
+          <w:lang w:val="en-US"/>
+        </w:rPr>
+        <w:t xml:space="preserve">ee Computations.xlsx, </w:t>
+      </w:r>
+      <w:r>
+        <w:rPr>
+          <w:i/>
+          <w:iCs/>
+          <w:lang w:val="en-US"/>
+        </w:rPr>
+        <w:t xml:space="preserve">Sheet: </w:t>
+      </w:r>
+      <w:r>
+        <w:rPr>
+          <w:i/>
+          <w:iCs/>
+          <w:lang w:val="en-US"/>
+        </w:rPr>
+        <w:t>“Best Runs”)</w:t>
       </w:r>
     </w:p>
     <w:tbl>
@@ -1583,9 +1670,67 @@
     <w:p>
       <w:pPr>
         <w:rPr>
+          <w:b/>
+          <w:bCs/>
           <w:lang w:val="en-US"/>
         </w:rPr>
       </w:pPr>
+      <w:r>
+        <w:rPr>
+          <w:i/>
+          <w:iCs/>
+          <w:lang w:val="en-US"/>
+        </w:rPr>
+        <w:t>(</w:t>
+      </w:r>
+      <w:r>
+        <w:rPr>
+          <w:i/>
+          <w:iCs/>
+          <w:lang w:val="en-US"/>
+        </w:rPr>
+        <w:t>S</w:t>
+      </w:r>
+      <w:r>
+        <w:rPr>
+          <w:i/>
+          <w:iCs/>
+          <w:lang w:val="en-US"/>
+        </w:rPr>
+        <w:t xml:space="preserve">ee Computations.xlsx, </w:t>
+      </w:r>
+      <w:r>
+        <w:rPr>
+          <w:i/>
+          <w:iCs/>
+          <w:lang w:val="en-US"/>
+        </w:rPr>
+        <w:t xml:space="preserve">Sheet: </w:t>
+      </w:r>
+      <w:r>
+        <w:rPr>
+          <w:i/>
+          <w:iCs/>
+          <w:lang w:val="en-US"/>
+        </w:rPr>
+        <w:t>“</w:t>
+      </w:r>
+      <w:r>
+        <w:rPr>
+          <w:i/>
+          <w:iCs/>
+          <w:lang w:val="en-US"/>
+        </w:rPr>
+        <w:t>Optimal chunk size for core</w:t>
+      </w:r>
+      <w:r>
+        <w:rPr>
+          <w:i/>
+          <w:iCs/>
+          <w:lang w:val="en-US"/>
+        </w:rPr>
+        <w:t>”)</w:t>
+      </w:r>
     </w:p>
     <w:p>
       <w:pPr>
@@ -1627,17 +1772,249 @@
     </w:p>
     <w:p>
       <w:pPr>
-        <w:rPr>
+        <w:jc w:val="center"/>
+        <w:rPr>
+          <w:lang w:val="en-US"/>
+        </w:rPr>
+      </w:pPr>
+    </w:p>
+    <w:p>
+      <w:pPr>
+        <w:rPr>
+          <w:b/>
+          <w:bCs/>
           <w:lang w:val="en-US"/>
         </w:rPr>
       </w:pPr>
       <w:r>
         <w:rPr>
+          <w:b/>
+          <w:bCs/>
+          <w:lang w:val="en-US"/>
+        </w:rPr>
+        <w:br w:type="page"/>
+      </w:r>
+    </w:p>
+    <w:p>
+      <w:pPr>
+        <w:rPr>
+          <w:b/>
+          <w:bCs/>
+          <w:lang w:val="en-US"/>
+        </w:rPr>
+      </w:pPr>
+      <w:r>
+        <w:rPr>
+          <w:b/>
+          <w:bCs/>
+          <w:lang w:val="en-US"/>
+        </w:rPr>
+        <w:lastRenderedPageBreak/>
+        <w:t>Gradient of computation time across parameters</w:t>
+      </w:r>
+    </w:p>
+    <w:p>
+      <w:pPr>
+        <w:rPr>
+          <w:b/>
+          <w:bCs/>
+          <w:lang w:val="en-US"/>
+        </w:rPr>
+      </w:pPr>
+      <w:r>
+        <w:rPr>
+          <w:i/>
+          <w:iCs/>
+          <w:lang w:val="en-US"/>
+        </w:rPr>
+        <w:t>(</w:t>
+      </w:r>
+      <w:r>
+        <w:rPr>
+          <w:i/>
+          <w:iCs/>
+          <w:lang w:val="en-US"/>
+        </w:rPr>
+        <w:t xml:space="preserve">Graph is computed after running </w:t>
+      </w:r>
+      <w:r>
+        <w:rPr>
+          <w:i/>
+          <w:iCs/>
+          <w:lang w:val="en-US"/>
+        </w:rPr>
+        <w:t>“</w:t>
+      </w:r>
+      <w:r>
+        <w:rPr>
+          <w:i/>
+          <w:iCs/>
+          <w:lang w:val="en-US"/>
+        </w:rPr>
+        <w:t>mandelbrot_multicore.py</w:t>
+      </w:r>
+      <w:r>
+        <w:rPr>
+          <w:i/>
+          <w:iCs/>
+          <w:lang w:val="en-US"/>
+        </w:rPr>
+        <w:t>”</w:t>
+      </w:r>
+      <w:r>
+        <w:rPr>
+          <w:i/>
+          <w:iCs/>
+          <w:lang w:val="en-US"/>
+        </w:rPr>
+        <w:t>)</w:t>
+      </w:r>
+    </w:p>
+    <w:p>
+      <w:pPr>
+        <w:rPr>
+          <w:lang w:val="en-US"/>
+        </w:rPr>
+      </w:pPr>
+      <w:r>
+        <w:rPr>
           <w:noProof/>
-        </w:rPr>
-        <w:lastRenderedPageBreak/>
+          <w:lang w:val="en-US"/>
+        </w:rPr>
         <w:drawing>
-          <wp:inline distT="0" distB="0" distL="0" distR="0" wp14:anchorId="6230AD45" wp14:editId="65865154">
+          <wp:inline distT="0" distB="0" distL="0" distR="0" wp14:anchorId="48E11EC2" wp14:editId="5F41C935">
+            <wp:extent cx="4746171" cy="3808142"/>
+            <wp:effectExtent l="0" t="0" r="0" b="1905"/>
+            <wp:docPr id="6" name="Picture 6"/>
+            <wp:cNvGraphicFramePr>
+              <a:graphicFrameLocks xmlns:a="http://schemas.openxmlformats.org/drawingml/2006/main" noChangeAspect="1"/>
+            </wp:cNvGraphicFramePr>
+            <a:graphic xmlns:a="http://schemas.openxmlformats.org/drawingml/2006/main">
+              <a:graphicData uri="http://schemas.openxmlformats.org/drawingml/2006/picture">
+                <pic:pic xmlns:pic="http://schemas.openxmlformats.org/drawingml/2006/picture">
+                  <pic:nvPicPr>
+                    <pic:cNvPr id="0" name="Picture 3"/>
+                    <pic:cNvPicPr>
+                      <a:picLocks noChangeAspect="1" noChangeArrowheads="1"/>
+                    </pic:cNvPicPr>
+                  </pic:nvPicPr>
+                  <pic:blipFill>
+                    <a:blip r:embed="rId8">
+                      <a:extLst>
+                        <a:ext uri="{28A0092B-C50C-407E-A947-70E740481C1C}">
+                          <a14:useLocalDpi xmlns:a14="http://schemas.microsoft.com/office/drawing/2010/main" val="0"/>
+                        </a:ext>
+                      </a:extLst>
+                    </a:blip>
+                    <a:srcRect/>
+                    <a:stretch>
+                      <a:fillRect/>
+                    </a:stretch>
+                  </pic:blipFill>
+                  <pic:spPr bwMode="auto">
+                    <a:xfrm>
+                      <a:off x="0" y="0"/>
+                      <a:ext cx="4788215" cy="3841876"/>
+                    </a:xfrm>
+                    <a:prstGeom prst="rect">
+                      <a:avLst/>
+                    </a:prstGeom>
+                    <a:noFill/>
+                    <a:ln>
+                      <a:noFill/>
+                    </a:ln>
+                  </pic:spPr>
+                </pic:pic>
+              </a:graphicData>
+            </a:graphic>
+          </wp:inline>
+        </w:drawing>
+      </w:r>
+    </w:p>
+    <w:p>
+      <w:pPr>
+        <w:rPr>
+          <w:lang w:val="en-US"/>
+        </w:rPr>
+      </w:pPr>
+    </w:p>
+    <w:p>
+      <w:pPr>
+        <w:rPr>
+          <w:b/>
+          <w:bCs/>
+          <w:lang w:val="en-US"/>
+        </w:rPr>
+      </w:pPr>
+      <w:r>
+        <w:rPr>
+          <w:i/>
+          <w:iCs/>
+          <w:lang w:val="en-US"/>
+        </w:rPr>
+        <w:t>(</w:t>
+      </w:r>
+      <w:r>
+        <w:rPr>
+          <w:i/>
+          <w:iCs/>
+          <w:lang w:val="en-US"/>
+        </w:rPr>
+        <w:t>S</w:t>
+      </w:r>
+      <w:r>
+        <w:rPr>
+          <w:i/>
+          <w:iCs/>
+          <w:lang w:val="en-US"/>
+        </w:rPr>
+        <w:t xml:space="preserve">ee Computations.xlsx, </w:t>
+      </w:r>
+      <w:r>
+        <w:rPr>
+          <w:i/>
+          <w:iCs/>
+          <w:lang w:val="en-US"/>
+        </w:rPr>
+        <w:t xml:space="preserve">Sheet: </w:t>
+      </w:r>
+      <w:r>
+        <w:rPr>
+          <w:i/>
+          <w:iCs/>
+          <w:lang w:val="en-US"/>
+        </w:rPr>
+        <w:t>“</w:t>
+      </w:r>
+      <w:r>
+        <w:rPr>
+          <w:i/>
+          <w:iCs/>
+          <w:lang w:val="en-US"/>
+        </w:rPr>
+        <w:t>Chunk Size</w:t>
+      </w:r>
+      <w:r>
+        <w:rPr>
+          <w:i/>
+          <w:iCs/>
+          <w:lang w:val="en-US"/>
+        </w:rPr>
+        <w:t>”)</w:t>
+      </w:r>
+    </w:p>
+    <w:p>
+      <w:pPr>
+        <w:rPr>
+          <w:lang w:val="en-US"/>
+        </w:rPr>
+      </w:pPr>
+      <w:r>
+        <w:rPr>
+          <w:noProof/>
+        </w:rPr>
+        <w:drawing>
+          <wp:inline distT="0" distB="0" distL="0" distR="0" wp14:anchorId="6230AD45" wp14:editId="5C06F16F">
             <wp:extent cx="6379029" cy="3679371"/>
             <wp:effectExtent l="0" t="0" r="3175" b="16510"/>
             <wp:docPr id="1" name="Chart 1">
@@ -1650,7 +2027,7 @@
             <wp:cNvGraphicFramePr/>
             <a:graphic xmlns:a="http://schemas.openxmlformats.org/drawingml/2006/main">
               <a:graphicData uri="http://schemas.openxmlformats.org/drawingml/2006/chart">
-                <c:chart xmlns:c="http://schemas.openxmlformats.org/drawingml/2006/chart" xmlns:r="http://schemas.openxmlformats.org/officeDocument/2006/relationships" r:id="rId8"/>
+                <c:chart xmlns:c="http://schemas.openxmlformats.org/drawingml/2006/chart" xmlns:r="http://schemas.openxmlformats.org/officeDocument/2006/relationships" r:id="rId9"/>
               </a:graphicData>
             </a:graphic>
           </wp:inline>
@@ -1663,6 +2040,71 @@
           <w:lang w:val="en-US"/>
         </w:rPr>
       </w:pPr>
+    </w:p>
+    <w:p>
+      <w:pPr>
+        <w:rPr>
+          <w:b/>
+          <w:bCs/>
+          <w:lang w:val="en-US"/>
+        </w:rPr>
+      </w:pPr>
+      <w:r>
+        <w:rPr>
+          <w:i/>
+          <w:iCs/>
+          <w:lang w:val="en-US"/>
+        </w:rPr>
+        <w:t>(</w:t>
+      </w:r>
+      <w:r>
+        <w:rPr>
+          <w:i/>
+          <w:iCs/>
+          <w:lang w:val="en-US"/>
+        </w:rPr>
+        <w:t>S</w:t>
+      </w:r>
+      <w:r>
+        <w:rPr>
+          <w:i/>
+          <w:iCs/>
+          <w:lang w:val="en-US"/>
+        </w:rPr>
+        <w:t xml:space="preserve">ee Computations.xlsx, </w:t>
+      </w:r>
+      <w:r>
+        <w:rPr>
+          <w:i/>
+          <w:iCs/>
+          <w:lang w:val="en-US"/>
+        </w:rPr>
+        <w:t xml:space="preserve">Sheet: </w:t>
+      </w:r>
+      <w:r>
+        <w:rPr>
+          <w:i/>
+          <w:iCs/>
+          <w:lang w:val="en-US"/>
+        </w:rPr>
+        <w:t>“</w:t>
+      </w:r>
+      <w:r>
+        <w:rPr>
+          <w:i/>
+          <w:iCs/>
+          <w:lang w:val="en-US"/>
+        </w:rPr>
+        <w:t>Core 201 chunk size</w:t>
+      </w:r>
+      <w:r>
+        <w:rPr>
+          <w:i/>
+          <w:iCs/>
+          <w:lang w:val="en-US"/>
+        </w:rPr>
+        <w:t>”)</w:t>
+      </w:r>
     </w:p>
     <w:p>
       <w:pPr>
@@ -1688,7 +2130,7 @@
             <wp:cNvGraphicFramePr/>
             <a:graphic xmlns:a="http://schemas.openxmlformats.org/drawingml/2006/main">
               <a:graphicData uri="http://schemas.openxmlformats.org/drawingml/2006/chart">
-                <c:chart xmlns:c="http://schemas.openxmlformats.org/drawingml/2006/chart" xmlns:r="http://schemas.openxmlformats.org/officeDocument/2006/relationships" r:id="rId9"/>
+                <c:chart xmlns:c="http://schemas.openxmlformats.org/drawingml/2006/chart" xmlns:r="http://schemas.openxmlformats.org/officeDocument/2006/relationships" r:id="rId10"/>
               </a:graphicData>
             </a:graphic>
           </wp:inline>
@@ -2238,6 +2680,7 @@
   <w:style w:type="paragraph" w:default="1" w:styleId="Normal">
     <w:name w:val="Normal"/>
     <w:qFormat/>
+    <w:rsid w:val="00D34440"/>
   </w:style>
   <w:style w:type="paragraph" w:styleId="Heading1">
     <w:name w:val="heading 1"/>
@@ -3599,6 +4042,36 @@
   </mc:AlternateContent>
   <c:chart>
     <c:title>
+      <c:tx>
+        <c:rich>
+          <a:bodyPr rot="0" spcFirstLastPara="1" vertOverflow="ellipsis" vert="horz" wrap="square" anchor="ctr" anchorCtr="1"/>
+          <a:lstStyle/>
+          <a:p>
+            <a:pPr>
+              <a:defRPr sz="1400" b="0" i="0" u="none" strike="noStrike" kern="1200" spc="0" baseline="0">
+                <a:solidFill>
+                  <a:schemeClr val="tx1">
+                    <a:lumMod val="65000"/>
+                    <a:lumOff val="35000"/>
+                  </a:schemeClr>
+                </a:solidFill>
+                <a:latin typeface="+mn-lt"/>
+                <a:ea typeface="+mn-ea"/>
+                <a:cs typeface="+mn-cs"/>
+              </a:defRPr>
+            </a:pPr>
+            <a:r>
+              <a:rPr lang="da-DK"/>
+              <a:t>Average Computation Time Across All Cores Relative to Chunk</a:t>
+            </a:r>
+            <a:r>
+              <a:rPr lang="da-DK" baseline="0"/>
+              <a:t> Size</a:t>
+            </a:r>
+            <a:endParaRPr lang="da-DK"/>
+          </a:p>
+        </c:rich>
+      </c:tx>
       <c:overlay val="0"/>
       <c:spPr>
         <a:noFill/>

</xml_diff>

<commit_message>
Final Part 1 submit for Mini Project
</commit_message>
<xml_diff>
--- a/Mini Project Report Part 1.docx
+++ b/Mini Project Report Part 1.docx
@@ -2037,18 +2037,44 @@
     <w:p>
       <w:pPr>
         <w:rPr>
-          <w:lang w:val="en-US"/>
-        </w:rPr>
-      </w:pPr>
-    </w:p>
-    <w:p>
-      <w:pPr>
-        <w:rPr>
           <w:b/>
           <w:bCs/>
           <w:lang w:val="en-US"/>
         </w:rPr>
       </w:pPr>
+      <w:r>
+        <w:rPr>
+          <w:b/>
+          <w:bCs/>
+          <w:lang w:val="en-US"/>
+        </w:rPr>
+        <w:lastRenderedPageBreak/>
+        <w:t xml:space="preserve">Speedup, Efficiency and Overhead across </w:t>
+      </w:r>
+      <w:r>
+        <w:rPr>
+          <w:b/>
+          <w:bCs/>
+          <w:lang w:val="en-US"/>
+        </w:rPr>
+        <w:t>number</w:t>
+      </w:r>
+      <w:r>
+        <w:rPr>
+          <w:b/>
+          <w:bCs/>
+          <w:lang w:val="en-US"/>
+        </w:rPr>
+        <w:t xml:space="preserve"> of cores</w:t>
+      </w:r>
+      <w:r>
+        <w:rPr>
+          <w:b/>
+          <w:bCs/>
+          <w:lang w:val="en-US"/>
+        </w:rPr>
+        <w:br/>
+      </w:r>
       <w:r>
         <w:rPr>
           <w:i/>
@@ -2095,7 +2121,7 @@
           <w:iCs/>
           <w:lang w:val="en-US"/>
         </w:rPr>
-        <w:t>Core 201 chunk size</w:t>
+        <w:t>Speedup</w:t>
       </w:r>
       <w:r>
         <w:rPr>
@@ -2117,13 +2143,13 @@
           <w:noProof/>
         </w:rPr>
         <w:drawing>
-          <wp:inline distT="0" distB="0" distL="0" distR="0" wp14:anchorId="41F64D4C" wp14:editId="21003507">
-            <wp:extent cx="5670223" cy="3170627"/>
-            <wp:effectExtent l="0" t="0" r="6985" b="10795"/>
-            <wp:docPr id="2" name="Chart 2">
+          <wp:inline distT="0" distB="0" distL="0" distR="0" wp14:anchorId="0CAFFD28" wp14:editId="3D9E44D8">
+            <wp:extent cx="5731510" cy="4145280"/>
+            <wp:effectExtent l="0" t="0" r="2540" b="7620"/>
+            <wp:docPr id="7" name="Chart 7">
               <a:extLst xmlns:a="http://schemas.openxmlformats.org/drawingml/2006/main">
                 <a:ext uri="{FF2B5EF4-FFF2-40B4-BE49-F238E27FC236}">
-                  <a16:creationId xmlns:a16="http://schemas.microsoft.com/office/drawing/2014/main" id="{43E5AD63-F0D3-375D-49E0-6461A372D785}"/>
+                  <a16:creationId xmlns:a16="http://schemas.microsoft.com/office/drawing/2014/main" id="{F0C9827E-57CA-777F-3B2A-691F69EBC7FF}"/>
                 </a:ext>
               </a:extLst>
             </wp:docPr>
@@ -2143,6 +2169,245 @@
           <w:lang w:val="en-US"/>
         </w:rPr>
       </w:pPr>
+    </w:p>
+    <w:p>
+      <w:pPr>
+        <w:rPr>
+          <w:b/>
+          <w:bCs/>
+          <w:lang w:val="en-US"/>
+        </w:rPr>
+      </w:pPr>
+      <w:r>
+        <w:rPr>
+          <w:b/>
+          <w:bCs/>
+          <w:lang w:val="en-US"/>
+        </w:rPr>
+        <w:t>Speedup</w:t>
+      </w:r>
+      <w:r>
+        <w:rPr>
+          <w:b/>
+          <w:bCs/>
+          <w:lang w:val="en-US"/>
+        </w:rPr>
+        <w:t xml:space="preserve"> for chunksize</w:t>
+      </w:r>
+      <w:r>
+        <w:rPr>
+          <w:b/>
+          <w:bCs/>
+          <w:lang w:val="en-US"/>
+        </w:rPr>
+        <w:br/>
+      </w:r>
+      <w:r>
+        <w:rPr>
+          <w:i/>
+          <w:iCs/>
+          <w:lang w:val="en-US"/>
+        </w:rPr>
+        <w:t>(</w:t>
+      </w:r>
+      <w:r>
+        <w:rPr>
+          <w:i/>
+          <w:iCs/>
+          <w:lang w:val="en-US"/>
+        </w:rPr>
+        <w:t>S</w:t>
+      </w:r>
+      <w:r>
+        <w:rPr>
+          <w:i/>
+          <w:iCs/>
+          <w:lang w:val="en-US"/>
+        </w:rPr>
+        <w:t xml:space="preserve">ee Computations.xlsx, </w:t>
+      </w:r>
+      <w:r>
+        <w:rPr>
+          <w:i/>
+          <w:iCs/>
+          <w:lang w:val="en-US"/>
+        </w:rPr>
+        <w:t xml:space="preserve">Sheet: </w:t>
+      </w:r>
+      <w:r>
+        <w:rPr>
+          <w:i/>
+          <w:iCs/>
+          <w:lang w:val="en-US"/>
+        </w:rPr>
+        <w:t>“</w:t>
+      </w:r>
+      <w:r>
+        <w:rPr>
+          <w:i/>
+          <w:iCs/>
+          <w:lang w:val="en-US"/>
+        </w:rPr>
+        <w:t>Speedup</w:t>
+      </w:r>
+      <w:r>
+        <w:rPr>
+          <w:i/>
+          <w:iCs/>
+          <w:lang w:val="en-US"/>
+        </w:rPr>
+        <w:t>”)</w:t>
+      </w:r>
+    </w:p>
+    <w:p>
+      <w:pPr>
+        <w:rPr>
+          <w:lang w:val="en-US"/>
+        </w:rPr>
+      </w:pPr>
+      <w:r>
+        <w:rPr>
+          <w:lang w:val="en-US"/>
+        </w:rPr>
+        <w:drawing>
+          <wp:inline distT="0" distB="0" distL="0" distR="0" wp14:anchorId="562D9BC7" wp14:editId="2EBE071F">
+            <wp:extent cx="5731510" cy="3296920"/>
+            <wp:effectExtent l="0" t="0" r="2540" b="0"/>
+            <wp:docPr id="8" name="Picture 8" descr="Chart, line chart&#10;&#10;Description automatically generated"/>
+            <wp:cNvGraphicFramePr>
+              <a:graphicFrameLocks xmlns:a="http://schemas.openxmlformats.org/drawingml/2006/main" noChangeAspect="1"/>
+            </wp:cNvGraphicFramePr>
+            <a:graphic xmlns:a="http://schemas.openxmlformats.org/drawingml/2006/main">
+              <a:graphicData uri="http://schemas.openxmlformats.org/drawingml/2006/picture">
+                <pic:pic xmlns:pic="http://schemas.openxmlformats.org/drawingml/2006/picture">
+                  <pic:nvPicPr>
+                    <pic:cNvPr id="8" name="Picture 8" descr="Chart, line chart&#10;&#10;Description automatically generated"/>
+                    <pic:cNvPicPr/>
+                  </pic:nvPicPr>
+                  <pic:blipFill>
+                    <a:blip r:embed="rId11"/>
+                    <a:stretch>
+                      <a:fillRect/>
+                    </a:stretch>
+                  </pic:blipFill>
+                  <pic:spPr>
+                    <a:xfrm>
+                      <a:off x="0" y="0"/>
+                      <a:ext cx="5731510" cy="3296920"/>
+                    </a:xfrm>
+                    <a:prstGeom prst="rect">
+                      <a:avLst/>
+                    </a:prstGeom>
+                  </pic:spPr>
+                </pic:pic>
+              </a:graphicData>
+            </a:graphic>
+          </wp:inline>
+        </w:drawing>
+      </w:r>
+      <w:r>
+        <w:rPr>
+          <w:lang w:val="en-US"/>
+        </w:rPr>
+        <w:br w:type="page"/>
+      </w:r>
+    </w:p>
+    <w:p>
+      <w:pPr>
+        <w:rPr>
+          <w:b/>
+          <w:bCs/>
+          <w:lang w:val="en-US"/>
+        </w:rPr>
+      </w:pPr>
+      <w:r>
+        <w:rPr>
+          <w:i/>
+          <w:iCs/>
+          <w:lang w:val="en-US"/>
+        </w:rPr>
+        <w:lastRenderedPageBreak/>
+        <w:t>(</w:t>
+      </w:r>
+      <w:r>
+        <w:rPr>
+          <w:i/>
+          <w:iCs/>
+          <w:lang w:val="en-US"/>
+        </w:rPr>
+        <w:t>S</w:t>
+      </w:r>
+      <w:r>
+        <w:rPr>
+          <w:i/>
+          <w:iCs/>
+          <w:lang w:val="en-US"/>
+        </w:rPr>
+        <w:t xml:space="preserve">ee Computations.xlsx, </w:t>
+      </w:r>
+      <w:r>
+        <w:rPr>
+          <w:i/>
+          <w:iCs/>
+          <w:lang w:val="en-US"/>
+        </w:rPr>
+        <w:t xml:space="preserve">Sheet: </w:t>
+      </w:r>
+      <w:r>
+        <w:rPr>
+          <w:i/>
+          <w:iCs/>
+          <w:lang w:val="en-US"/>
+        </w:rPr>
+        <w:t>“</w:t>
+      </w:r>
+      <w:r>
+        <w:rPr>
+          <w:i/>
+          <w:iCs/>
+          <w:lang w:val="en-US"/>
+        </w:rPr>
+        <w:t>Core 201 chunk size</w:t>
+      </w:r>
+      <w:r>
+        <w:rPr>
+          <w:i/>
+          <w:iCs/>
+          <w:lang w:val="en-US"/>
+        </w:rPr>
+        <w:t>”)</w:t>
+      </w:r>
+    </w:p>
+    <w:p>
+      <w:pPr>
+        <w:rPr>
+          <w:lang w:val="en-US"/>
+        </w:rPr>
+      </w:pPr>
+      <w:r>
+        <w:rPr>
+          <w:noProof/>
+        </w:rPr>
+        <w:drawing>
+          <wp:inline distT="0" distB="0" distL="0" distR="0" wp14:anchorId="71F670C7" wp14:editId="16518545">
+            <wp:extent cx="5670223" cy="3170627"/>
+            <wp:effectExtent l="0" t="0" r="6985" b="10795"/>
+            <wp:docPr id="2" name="Chart 2">
+              <a:extLst xmlns:a="http://schemas.openxmlformats.org/drawingml/2006/main">
+                <a:ext uri="{FF2B5EF4-FFF2-40B4-BE49-F238E27FC236}">
+                  <a16:creationId xmlns:a16="http://schemas.microsoft.com/office/drawing/2014/main" id="{43E5AD63-F0D3-375D-49E0-6461A372D785}"/>
+                </a:ext>
+              </a:extLst>
+            </wp:docPr>
+            <wp:cNvGraphicFramePr/>
+            <a:graphic xmlns:a="http://schemas.openxmlformats.org/drawingml/2006/main">
+              <a:graphicData uri="http://schemas.openxmlformats.org/drawingml/2006/chart">
+                <c:chart xmlns:c="http://schemas.openxmlformats.org/drawingml/2006/chart" xmlns:r="http://schemas.openxmlformats.org/officeDocument/2006/relationships" r:id="rId12"/>
+              </a:graphicData>
+            </a:graphic>
+          </wp:inline>
+        </w:drawing>
+      </w:r>
     </w:p>
     <w:p>
       <w:pPr>
@@ -2680,7 +2945,7 @@
   <w:style w:type="paragraph" w:default="1" w:styleId="Normal">
     <w:name w:val="Normal"/>
     <w:qFormat/>
-    <w:rsid w:val="00D34440"/>
+    <w:rsid w:val="003C493D"/>
   </w:style>
   <w:style w:type="paragraph" w:styleId="Heading1">
     <w:name w:val="heading 1"/>
@@ -4583,6 +4848,819 @@
               </a:defRPr>
             </a:pPr>
             <a:r>
+              <a:rPr lang="da-DK"/>
+              <a:t>Speedup,</a:t>
+            </a:r>
+            <a:r>
+              <a:rPr lang="da-DK" baseline="0"/>
+              <a:t> Efficiency and Overhead across cores</a:t>
+            </a:r>
+            <a:endParaRPr lang="da-DK"/>
+          </a:p>
+        </c:rich>
+      </c:tx>
+      <c:overlay val="0"/>
+      <c:spPr>
+        <a:noFill/>
+        <a:ln>
+          <a:noFill/>
+        </a:ln>
+        <a:effectLst/>
+      </c:spPr>
+      <c:txPr>
+        <a:bodyPr rot="0" spcFirstLastPara="1" vertOverflow="ellipsis" vert="horz" wrap="square" anchor="ctr" anchorCtr="1"/>
+        <a:lstStyle/>
+        <a:p>
+          <a:pPr>
+            <a:defRPr sz="1400" b="0" i="0" u="none" strike="noStrike" kern="1200" spc="0" baseline="0">
+              <a:solidFill>
+                <a:schemeClr val="tx1">
+                  <a:lumMod val="65000"/>
+                  <a:lumOff val="35000"/>
+                </a:schemeClr>
+              </a:solidFill>
+              <a:latin typeface="+mn-lt"/>
+              <a:ea typeface="+mn-ea"/>
+              <a:cs typeface="+mn-cs"/>
+            </a:defRPr>
+          </a:pPr>
+          <a:endParaRPr lang="en-DK"/>
+        </a:p>
+      </c:txPr>
+    </c:title>
+    <c:autoTitleDeleted val="0"/>
+    <c:plotArea>
+      <c:layout/>
+      <c:barChart>
+        <c:barDir val="col"/>
+        <c:grouping val="clustered"/>
+        <c:varyColors val="0"/>
+        <c:ser>
+          <c:idx val="0"/>
+          <c:order val="0"/>
+          <c:tx>
+            <c:strRef>
+              <c:f>Speedup!$B$1</c:f>
+              <c:strCache>
+                <c:ptCount val="1"/>
+                <c:pt idx="0">
+                  <c:v>Computation Time</c:v>
+                </c:pt>
+              </c:strCache>
+            </c:strRef>
+          </c:tx>
+          <c:spPr>
+            <a:solidFill>
+              <a:schemeClr val="accent1"/>
+            </a:solidFill>
+            <a:ln>
+              <a:noFill/>
+            </a:ln>
+            <a:effectLst/>
+          </c:spPr>
+          <c:invertIfNegative val="0"/>
+          <c:cat>
+            <c:numRef>
+              <c:f>Speedup!$A$2:$A$9</c:f>
+              <c:numCache>
+                <c:formatCode>General</c:formatCode>
+                <c:ptCount val="8"/>
+                <c:pt idx="0">
+                  <c:v>1</c:v>
+                </c:pt>
+                <c:pt idx="1">
+                  <c:v>2</c:v>
+                </c:pt>
+                <c:pt idx="2">
+                  <c:v>3</c:v>
+                </c:pt>
+                <c:pt idx="3">
+                  <c:v>4</c:v>
+                </c:pt>
+                <c:pt idx="4">
+                  <c:v>5</c:v>
+                </c:pt>
+                <c:pt idx="5">
+                  <c:v>6</c:v>
+                </c:pt>
+                <c:pt idx="6">
+                  <c:v>7</c:v>
+                </c:pt>
+                <c:pt idx="7">
+                  <c:v>8</c:v>
+                </c:pt>
+              </c:numCache>
+            </c:numRef>
+          </c:cat>
+          <c:val>
+            <c:numRef>
+              <c:f>Speedup!$B$2:$B$9</c:f>
+              <c:numCache>
+                <c:formatCode>0.000</c:formatCode>
+                <c:ptCount val="8"/>
+                <c:pt idx="0">
+                  <c:v>2.4390200000000002</c:v>
+                </c:pt>
+                <c:pt idx="1">
+                  <c:v>1.5643800000000001</c:v>
+                </c:pt>
+                <c:pt idx="2">
+                  <c:v>1.3364400000000001</c:v>
+                </c:pt>
+                <c:pt idx="3">
+                  <c:v>1.2412000000000001</c:v>
+                </c:pt>
+                <c:pt idx="4">
+                  <c:v>1.2811399999999999</c:v>
+                </c:pt>
+                <c:pt idx="5">
+                  <c:v>1.3154300000000001</c:v>
+                </c:pt>
+                <c:pt idx="6">
+                  <c:v>1.34063</c:v>
+                </c:pt>
+                <c:pt idx="7">
+                  <c:v>1.4343300000000001</c:v>
+                </c:pt>
+              </c:numCache>
+            </c:numRef>
+          </c:val>
+          <c:extLst>
+            <c:ext xmlns:c16="http://schemas.microsoft.com/office/drawing/2014/chart" uri="{C3380CC4-5D6E-409C-BE32-E72D297353CC}">
+              <c16:uniqueId val="{00000000-725D-40B1-913C-B58B58F000F2}"/>
+            </c:ext>
+          </c:extLst>
+        </c:ser>
+        <c:ser>
+          <c:idx val="1"/>
+          <c:order val="1"/>
+          <c:tx>
+            <c:strRef>
+              <c:f>Speedup!$C$1</c:f>
+              <c:strCache>
+                <c:ptCount val="1"/>
+                <c:pt idx="0">
+                  <c:v>Speedup</c:v>
+                </c:pt>
+              </c:strCache>
+            </c:strRef>
+          </c:tx>
+          <c:spPr>
+            <a:solidFill>
+              <a:schemeClr val="accent2"/>
+            </a:solidFill>
+            <a:ln>
+              <a:noFill/>
+            </a:ln>
+            <a:effectLst/>
+          </c:spPr>
+          <c:invertIfNegative val="0"/>
+          <c:cat>
+            <c:numRef>
+              <c:f>Speedup!$A$2:$A$9</c:f>
+              <c:numCache>
+                <c:formatCode>General</c:formatCode>
+                <c:ptCount val="8"/>
+                <c:pt idx="0">
+                  <c:v>1</c:v>
+                </c:pt>
+                <c:pt idx="1">
+                  <c:v>2</c:v>
+                </c:pt>
+                <c:pt idx="2">
+                  <c:v>3</c:v>
+                </c:pt>
+                <c:pt idx="3">
+                  <c:v>4</c:v>
+                </c:pt>
+                <c:pt idx="4">
+                  <c:v>5</c:v>
+                </c:pt>
+                <c:pt idx="5">
+                  <c:v>6</c:v>
+                </c:pt>
+                <c:pt idx="6">
+                  <c:v>7</c:v>
+                </c:pt>
+                <c:pt idx="7">
+                  <c:v>8</c:v>
+                </c:pt>
+              </c:numCache>
+            </c:numRef>
+          </c:cat>
+          <c:val>
+            <c:numRef>
+              <c:f>Speedup!$C$2:$C$9</c:f>
+              <c:numCache>
+                <c:formatCode>0.000</c:formatCode>
+                <c:ptCount val="8"/>
+                <c:pt idx="0">
+                  <c:v>1</c:v>
+                </c:pt>
+                <c:pt idx="1">
+                  <c:v>1.5590968946163977</c:v>
+                </c:pt>
+                <c:pt idx="2">
+                  <c:v>1.8250127203615576</c:v>
+                </c:pt>
+                <c:pt idx="3">
+                  <c:v>1.9650499516596842</c:v>
+                </c:pt>
+                <c:pt idx="4">
+                  <c:v>1.9037888130883434</c:v>
+                </c:pt>
+                <c:pt idx="5">
+                  <c:v>1.8541617569920101</c:v>
+                </c:pt>
+                <c:pt idx="6">
+                  <c:v>1.8193088324146112</c:v>
+                </c:pt>
+                <c:pt idx="7">
+                  <c:v>1.7004594479652522</c:v>
+                </c:pt>
+              </c:numCache>
+            </c:numRef>
+          </c:val>
+          <c:extLst>
+            <c:ext xmlns:c16="http://schemas.microsoft.com/office/drawing/2014/chart" uri="{C3380CC4-5D6E-409C-BE32-E72D297353CC}">
+              <c16:uniqueId val="{00000001-725D-40B1-913C-B58B58F000F2}"/>
+            </c:ext>
+          </c:extLst>
+        </c:ser>
+        <c:ser>
+          <c:idx val="2"/>
+          <c:order val="2"/>
+          <c:tx>
+            <c:strRef>
+              <c:f>Speedup!$D$1</c:f>
+              <c:strCache>
+                <c:ptCount val="1"/>
+                <c:pt idx="0">
+                  <c:v>Efficiency</c:v>
+                </c:pt>
+              </c:strCache>
+            </c:strRef>
+          </c:tx>
+          <c:spPr>
+            <a:solidFill>
+              <a:schemeClr val="accent3"/>
+            </a:solidFill>
+            <a:ln>
+              <a:noFill/>
+            </a:ln>
+            <a:effectLst/>
+          </c:spPr>
+          <c:invertIfNegative val="0"/>
+          <c:cat>
+            <c:numRef>
+              <c:f>Speedup!$A$2:$A$9</c:f>
+              <c:numCache>
+                <c:formatCode>General</c:formatCode>
+                <c:ptCount val="8"/>
+                <c:pt idx="0">
+                  <c:v>1</c:v>
+                </c:pt>
+                <c:pt idx="1">
+                  <c:v>2</c:v>
+                </c:pt>
+                <c:pt idx="2">
+                  <c:v>3</c:v>
+                </c:pt>
+                <c:pt idx="3">
+                  <c:v>4</c:v>
+                </c:pt>
+                <c:pt idx="4">
+                  <c:v>5</c:v>
+                </c:pt>
+                <c:pt idx="5">
+                  <c:v>6</c:v>
+                </c:pt>
+                <c:pt idx="6">
+                  <c:v>7</c:v>
+                </c:pt>
+                <c:pt idx="7">
+                  <c:v>8</c:v>
+                </c:pt>
+              </c:numCache>
+            </c:numRef>
+          </c:cat>
+          <c:val>
+            <c:numRef>
+              <c:f>Speedup!$D$2:$D$9</c:f>
+              <c:numCache>
+                <c:formatCode>0.000</c:formatCode>
+                <c:ptCount val="8"/>
+                <c:pt idx="0">
+                  <c:v>1</c:v>
+                </c:pt>
+                <c:pt idx="1">
+                  <c:v>0.77954844730819883</c:v>
+                </c:pt>
+                <c:pt idx="2">
+                  <c:v>0.60833757345385253</c:v>
+                </c:pt>
+                <c:pt idx="3">
+                  <c:v>0.49126248791492105</c:v>
+                </c:pt>
+                <c:pt idx="4">
+                  <c:v>0.38075776261766869</c:v>
+                </c:pt>
+                <c:pt idx="5">
+                  <c:v>0.30902695949866837</c:v>
+                </c:pt>
+                <c:pt idx="6">
+                  <c:v>0.25990126177351586</c:v>
+                </c:pt>
+                <c:pt idx="7">
+                  <c:v>0.21255743099565652</c:v>
+                </c:pt>
+              </c:numCache>
+            </c:numRef>
+          </c:val>
+          <c:extLst>
+            <c:ext xmlns:c16="http://schemas.microsoft.com/office/drawing/2014/chart" uri="{C3380CC4-5D6E-409C-BE32-E72D297353CC}">
+              <c16:uniqueId val="{00000002-725D-40B1-913C-B58B58F000F2}"/>
+            </c:ext>
+          </c:extLst>
+        </c:ser>
+        <c:ser>
+          <c:idx val="3"/>
+          <c:order val="3"/>
+          <c:tx>
+            <c:strRef>
+              <c:f>Speedup!$E$1</c:f>
+              <c:strCache>
+                <c:ptCount val="1"/>
+                <c:pt idx="0">
+                  <c:v>Overhead</c:v>
+                </c:pt>
+              </c:strCache>
+            </c:strRef>
+          </c:tx>
+          <c:spPr>
+            <a:solidFill>
+              <a:schemeClr val="accent4"/>
+            </a:solidFill>
+            <a:ln>
+              <a:noFill/>
+            </a:ln>
+            <a:effectLst/>
+          </c:spPr>
+          <c:invertIfNegative val="0"/>
+          <c:cat>
+            <c:numRef>
+              <c:f>Speedup!$A$2:$A$9</c:f>
+              <c:numCache>
+                <c:formatCode>General</c:formatCode>
+                <c:ptCount val="8"/>
+                <c:pt idx="0">
+                  <c:v>1</c:v>
+                </c:pt>
+                <c:pt idx="1">
+                  <c:v>2</c:v>
+                </c:pt>
+                <c:pt idx="2">
+                  <c:v>3</c:v>
+                </c:pt>
+                <c:pt idx="3">
+                  <c:v>4</c:v>
+                </c:pt>
+                <c:pt idx="4">
+                  <c:v>5</c:v>
+                </c:pt>
+                <c:pt idx="5">
+                  <c:v>6</c:v>
+                </c:pt>
+                <c:pt idx="6">
+                  <c:v>7</c:v>
+                </c:pt>
+                <c:pt idx="7">
+                  <c:v>8</c:v>
+                </c:pt>
+              </c:numCache>
+            </c:numRef>
+          </c:cat>
+          <c:val>
+            <c:numRef>
+              <c:f>Speedup!$E$2:$E$9</c:f>
+              <c:numCache>
+                <c:formatCode>0.000</c:formatCode>
+                <c:ptCount val="8"/>
+                <c:pt idx="0">
+                  <c:v>0</c:v>
+                </c:pt>
+                <c:pt idx="1">
+                  <c:v>0.68974000000000002</c:v>
+                </c:pt>
+                <c:pt idx="2">
+                  <c:v>1.5703000000000005</c:v>
+                </c:pt>
+                <c:pt idx="3">
+                  <c:v>2.5257800000000001</c:v>
+                </c:pt>
+                <c:pt idx="4">
+                  <c:v>3.9666799999999993</c:v>
+                </c:pt>
+                <c:pt idx="5">
+                  <c:v>5.4535600000000004</c:v>
+                </c:pt>
+                <c:pt idx="6">
+                  <c:v>6.9453899999999988</c:v>
+                </c:pt>
+                <c:pt idx="7">
+                  <c:v>9.0356200000000015</c:v>
+                </c:pt>
+              </c:numCache>
+            </c:numRef>
+          </c:val>
+          <c:extLst>
+            <c:ext xmlns:c16="http://schemas.microsoft.com/office/drawing/2014/chart" uri="{C3380CC4-5D6E-409C-BE32-E72D297353CC}">
+              <c16:uniqueId val="{00000003-725D-40B1-913C-B58B58F000F2}"/>
+            </c:ext>
+          </c:extLst>
+        </c:ser>
+        <c:dLbls>
+          <c:showLegendKey val="0"/>
+          <c:showVal val="0"/>
+          <c:showCatName val="0"/>
+          <c:showSerName val="0"/>
+          <c:showPercent val="0"/>
+          <c:showBubbleSize val="0"/>
+        </c:dLbls>
+        <c:gapWidth val="219"/>
+        <c:overlap val="-27"/>
+        <c:axId val="2088378959"/>
+        <c:axId val="2088380623"/>
+      </c:barChart>
+      <c:catAx>
+        <c:axId val="2088378959"/>
+        <c:scaling>
+          <c:orientation val="minMax"/>
+        </c:scaling>
+        <c:delete val="0"/>
+        <c:axPos val="b"/>
+        <c:title>
+          <c:tx>
+            <c:rich>
+              <a:bodyPr rot="0" spcFirstLastPara="1" vertOverflow="ellipsis" vert="horz" wrap="square" anchor="ctr" anchorCtr="1"/>
+              <a:lstStyle/>
+              <a:p>
+                <a:pPr>
+                  <a:defRPr sz="1000" b="0" i="0" u="none" strike="noStrike" kern="1200" baseline="0">
+                    <a:solidFill>
+                      <a:schemeClr val="tx1">
+                        <a:lumMod val="65000"/>
+                        <a:lumOff val="35000"/>
+                      </a:schemeClr>
+                    </a:solidFill>
+                    <a:latin typeface="+mn-lt"/>
+                    <a:ea typeface="+mn-ea"/>
+                    <a:cs typeface="+mn-cs"/>
+                  </a:defRPr>
+                </a:pPr>
+                <a:r>
+                  <a:rPr lang="da-DK"/>
+                  <a:t>Number</a:t>
+                </a:r>
+                <a:r>
+                  <a:rPr lang="da-DK" baseline="0"/>
+                  <a:t> of cores</a:t>
+                </a:r>
+                <a:endParaRPr lang="da-DK"/>
+              </a:p>
+            </c:rich>
+          </c:tx>
+          <c:overlay val="0"/>
+          <c:spPr>
+            <a:noFill/>
+            <a:ln>
+              <a:noFill/>
+            </a:ln>
+            <a:effectLst/>
+          </c:spPr>
+          <c:txPr>
+            <a:bodyPr rot="0" spcFirstLastPara="1" vertOverflow="ellipsis" vert="horz" wrap="square" anchor="ctr" anchorCtr="1"/>
+            <a:lstStyle/>
+            <a:p>
+              <a:pPr>
+                <a:defRPr sz="1000" b="0" i="0" u="none" strike="noStrike" kern="1200" baseline="0">
+                  <a:solidFill>
+                    <a:schemeClr val="tx1">
+                      <a:lumMod val="65000"/>
+                      <a:lumOff val="35000"/>
+                    </a:schemeClr>
+                  </a:solidFill>
+                  <a:latin typeface="+mn-lt"/>
+                  <a:ea typeface="+mn-ea"/>
+                  <a:cs typeface="+mn-cs"/>
+                </a:defRPr>
+              </a:pPr>
+              <a:endParaRPr lang="en-DK"/>
+            </a:p>
+          </c:txPr>
+        </c:title>
+        <c:numFmt formatCode="General" sourceLinked="1"/>
+        <c:majorTickMark val="none"/>
+        <c:minorTickMark val="none"/>
+        <c:tickLblPos val="nextTo"/>
+        <c:spPr>
+          <a:noFill/>
+          <a:ln w="9525" cap="flat" cmpd="sng" algn="ctr">
+            <a:solidFill>
+              <a:schemeClr val="tx1">
+                <a:lumMod val="15000"/>
+                <a:lumOff val="85000"/>
+              </a:schemeClr>
+            </a:solidFill>
+            <a:round/>
+          </a:ln>
+          <a:effectLst/>
+        </c:spPr>
+        <c:txPr>
+          <a:bodyPr rot="-60000000" spcFirstLastPara="1" vertOverflow="ellipsis" vert="horz" wrap="square" anchor="ctr" anchorCtr="1"/>
+          <a:lstStyle/>
+          <a:p>
+            <a:pPr>
+              <a:defRPr sz="900" b="0" i="0" u="none" strike="noStrike" kern="1200" baseline="0">
+                <a:solidFill>
+                  <a:schemeClr val="tx1">
+                    <a:lumMod val="65000"/>
+                    <a:lumOff val="35000"/>
+                  </a:schemeClr>
+                </a:solidFill>
+                <a:latin typeface="+mn-lt"/>
+                <a:ea typeface="+mn-ea"/>
+                <a:cs typeface="+mn-cs"/>
+              </a:defRPr>
+            </a:pPr>
+            <a:endParaRPr lang="en-DK"/>
+          </a:p>
+        </c:txPr>
+        <c:crossAx val="2088380623"/>
+        <c:crosses val="autoZero"/>
+        <c:auto val="1"/>
+        <c:lblAlgn val="ctr"/>
+        <c:lblOffset val="100"/>
+        <c:noMultiLvlLbl val="0"/>
+      </c:catAx>
+      <c:valAx>
+        <c:axId val="2088380623"/>
+        <c:scaling>
+          <c:orientation val="minMax"/>
+        </c:scaling>
+        <c:delete val="0"/>
+        <c:axPos val="l"/>
+        <c:majorGridlines>
+          <c:spPr>
+            <a:ln w="9525" cap="flat" cmpd="sng" algn="ctr">
+              <a:solidFill>
+                <a:schemeClr val="tx1">
+                  <a:lumMod val="15000"/>
+                  <a:lumOff val="85000"/>
+                </a:schemeClr>
+              </a:solidFill>
+              <a:round/>
+            </a:ln>
+            <a:effectLst/>
+          </c:spPr>
+        </c:majorGridlines>
+        <c:title>
+          <c:tx>
+            <c:rich>
+              <a:bodyPr rot="-5400000" spcFirstLastPara="1" vertOverflow="ellipsis" vert="horz" wrap="square" anchor="ctr" anchorCtr="1"/>
+              <a:lstStyle/>
+              <a:p>
+                <a:pPr>
+                  <a:defRPr sz="1000" b="0" i="0" u="none" strike="noStrike" kern="1200" baseline="0">
+                    <a:solidFill>
+                      <a:schemeClr val="tx1">
+                        <a:lumMod val="65000"/>
+                        <a:lumOff val="35000"/>
+                      </a:schemeClr>
+                    </a:solidFill>
+                    <a:latin typeface="+mn-lt"/>
+                    <a:ea typeface="+mn-ea"/>
+                    <a:cs typeface="+mn-cs"/>
+                  </a:defRPr>
+                </a:pPr>
+                <a:r>
+                  <a:rPr lang="da-DK"/>
+                  <a:t>Result</a:t>
+                </a:r>
+              </a:p>
+            </c:rich>
+          </c:tx>
+          <c:overlay val="0"/>
+          <c:spPr>
+            <a:noFill/>
+            <a:ln>
+              <a:noFill/>
+            </a:ln>
+            <a:effectLst/>
+          </c:spPr>
+          <c:txPr>
+            <a:bodyPr rot="-5400000" spcFirstLastPara="1" vertOverflow="ellipsis" vert="horz" wrap="square" anchor="ctr" anchorCtr="1"/>
+            <a:lstStyle/>
+            <a:p>
+              <a:pPr>
+                <a:defRPr sz="1000" b="0" i="0" u="none" strike="noStrike" kern="1200" baseline="0">
+                  <a:solidFill>
+                    <a:schemeClr val="tx1">
+                      <a:lumMod val="65000"/>
+                      <a:lumOff val="35000"/>
+                    </a:schemeClr>
+                  </a:solidFill>
+                  <a:latin typeface="+mn-lt"/>
+                  <a:ea typeface="+mn-ea"/>
+                  <a:cs typeface="+mn-cs"/>
+                </a:defRPr>
+              </a:pPr>
+              <a:endParaRPr lang="en-DK"/>
+            </a:p>
+          </c:txPr>
+        </c:title>
+        <c:numFmt formatCode="0.000" sourceLinked="1"/>
+        <c:majorTickMark val="none"/>
+        <c:minorTickMark val="none"/>
+        <c:tickLblPos val="nextTo"/>
+        <c:spPr>
+          <a:noFill/>
+          <a:ln>
+            <a:noFill/>
+          </a:ln>
+          <a:effectLst/>
+        </c:spPr>
+        <c:txPr>
+          <a:bodyPr rot="-60000000" spcFirstLastPara="1" vertOverflow="ellipsis" vert="horz" wrap="square" anchor="ctr" anchorCtr="1"/>
+          <a:lstStyle/>
+          <a:p>
+            <a:pPr>
+              <a:defRPr sz="900" b="0" i="0" u="none" strike="noStrike" kern="1200" baseline="0">
+                <a:solidFill>
+                  <a:schemeClr val="tx1">
+                    <a:lumMod val="65000"/>
+                    <a:lumOff val="35000"/>
+                  </a:schemeClr>
+                </a:solidFill>
+                <a:latin typeface="+mn-lt"/>
+                <a:ea typeface="+mn-ea"/>
+                <a:cs typeface="+mn-cs"/>
+              </a:defRPr>
+            </a:pPr>
+            <a:endParaRPr lang="en-DK"/>
+          </a:p>
+        </c:txPr>
+        <c:crossAx val="2088378959"/>
+        <c:crosses val="autoZero"/>
+        <c:crossBetween val="between"/>
+      </c:valAx>
+      <c:dTable>
+        <c:showHorzBorder val="1"/>
+        <c:showVertBorder val="1"/>
+        <c:showOutline val="1"/>
+        <c:showKeys val="1"/>
+        <c:spPr>
+          <a:noFill/>
+          <a:ln w="9525" cap="flat" cmpd="sng" algn="ctr">
+            <a:solidFill>
+              <a:schemeClr val="tx1">
+                <a:lumMod val="15000"/>
+                <a:lumOff val="85000"/>
+              </a:schemeClr>
+            </a:solidFill>
+            <a:round/>
+          </a:ln>
+          <a:effectLst/>
+        </c:spPr>
+        <c:txPr>
+          <a:bodyPr rot="0" spcFirstLastPara="1" vertOverflow="ellipsis" vert="horz" wrap="square" anchor="ctr" anchorCtr="1"/>
+          <a:lstStyle/>
+          <a:p>
+            <a:pPr rtl="0">
+              <a:defRPr sz="900" b="0" i="0" u="none" strike="noStrike" kern="1200" baseline="0">
+                <a:solidFill>
+                  <a:schemeClr val="tx1">
+                    <a:lumMod val="65000"/>
+                    <a:lumOff val="35000"/>
+                  </a:schemeClr>
+                </a:solidFill>
+                <a:latin typeface="+mn-lt"/>
+                <a:ea typeface="+mn-ea"/>
+                <a:cs typeface="+mn-cs"/>
+              </a:defRPr>
+            </a:pPr>
+            <a:endParaRPr lang="en-DK"/>
+          </a:p>
+        </c:txPr>
+      </c:dTable>
+      <c:spPr>
+        <a:noFill/>
+        <a:ln>
+          <a:noFill/>
+        </a:ln>
+        <a:effectLst/>
+      </c:spPr>
+    </c:plotArea>
+    <c:legend>
+      <c:legendPos val="b"/>
+      <c:overlay val="0"/>
+      <c:spPr>
+        <a:noFill/>
+        <a:ln>
+          <a:noFill/>
+        </a:ln>
+        <a:effectLst/>
+      </c:spPr>
+      <c:txPr>
+        <a:bodyPr rot="0" spcFirstLastPara="1" vertOverflow="ellipsis" vert="horz" wrap="square" anchor="ctr" anchorCtr="1"/>
+        <a:lstStyle/>
+        <a:p>
+          <a:pPr>
+            <a:defRPr sz="900" b="0" i="0" u="none" strike="noStrike" kern="1200" baseline="0">
+              <a:solidFill>
+                <a:schemeClr val="tx1">
+                  <a:lumMod val="65000"/>
+                  <a:lumOff val="35000"/>
+                </a:schemeClr>
+              </a:solidFill>
+              <a:latin typeface="+mn-lt"/>
+              <a:ea typeface="+mn-ea"/>
+              <a:cs typeface="+mn-cs"/>
+            </a:defRPr>
+          </a:pPr>
+          <a:endParaRPr lang="en-DK"/>
+        </a:p>
+      </c:txPr>
+    </c:legend>
+    <c:plotVisOnly val="1"/>
+    <c:dispBlanksAs val="gap"/>
+    <c:showDLblsOverMax val="0"/>
+  </c:chart>
+  <c:spPr>
+    <a:solidFill>
+      <a:schemeClr val="bg1"/>
+    </a:solidFill>
+    <a:ln w="9525" cap="flat" cmpd="sng" algn="ctr">
+      <a:solidFill>
+        <a:schemeClr val="tx1">
+          <a:lumMod val="15000"/>
+          <a:lumOff val="85000"/>
+        </a:schemeClr>
+      </a:solidFill>
+      <a:round/>
+    </a:ln>
+    <a:effectLst/>
+  </c:spPr>
+  <c:txPr>
+    <a:bodyPr/>
+    <a:lstStyle/>
+    <a:p>
+      <a:pPr>
+        <a:defRPr/>
+      </a:pPr>
+      <a:endParaRPr lang="en-DK"/>
+    </a:p>
+  </c:txPr>
+  <c:externalData r:id="rId3">
+    <c:autoUpdate val="0"/>
+  </c:externalData>
+</c:chartSpace>
+</file>
+
+<file path=word/charts/chart5.xml><?xml version="1.0" encoding="utf-8"?>
+<c:chartSpace xmlns:c="http://schemas.openxmlformats.org/drawingml/2006/chart" xmlns:a="http://schemas.openxmlformats.org/drawingml/2006/main" xmlns:r="http://schemas.openxmlformats.org/officeDocument/2006/relationships" xmlns:c16r2="http://schemas.microsoft.com/office/drawing/2015/06/chart">
+  <c:date1904 val="0"/>
+  <c:lang val="en-US"/>
+  <c:roundedCorners val="0"/>
+  <mc:AlternateContent xmlns:mc="http://schemas.openxmlformats.org/markup-compatibility/2006">
+    <mc:Choice xmlns:c14="http://schemas.microsoft.com/office/drawing/2007/8/2/chart" Requires="c14">
+      <c14:style val="102"/>
+    </mc:Choice>
+    <mc:Fallback>
+      <c:style val="2"/>
+    </mc:Fallback>
+  </mc:AlternateContent>
+  <c:chart>
+    <c:title>
+      <c:tx>
+        <c:rich>
+          <a:bodyPr rot="0" spcFirstLastPara="1" vertOverflow="ellipsis" vert="horz" wrap="square" anchor="ctr" anchorCtr="1"/>
+          <a:lstStyle/>
+          <a:p>
+            <a:pPr>
+              <a:defRPr sz="1400" b="0" i="0" u="none" strike="noStrike" kern="1200" spc="0" baseline="0">
+                <a:solidFill>
+                  <a:schemeClr val="tx1">
+                    <a:lumMod val="65000"/>
+                    <a:lumOff val="35000"/>
+                  </a:schemeClr>
+                </a:solidFill>
+                <a:latin typeface="+mn-lt"/>
+                <a:ea typeface="+mn-ea"/>
+                <a:cs typeface="+mn-cs"/>
+              </a:defRPr>
+            </a:pPr>
+            <a:r>
               <a:rPr lang="da-DK" sz="1800" b="0" i="0" baseline="0">
                 <a:effectLst/>
               </a:rPr>
@@ -4788,7 +5866,7 @@
           <c:smooth val="0"/>
           <c:extLst>
             <c:ext xmlns:c16="http://schemas.microsoft.com/office/drawing/2014/chart" uri="{C3380CC4-5D6E-409C-BE32-E72D297353CC}">
-              <c16:uniqueId val="{00000000-5D87-49E5-A326-D34E38417A93}"/>
+              <c16:uniqueId val="{00000000-930F-4358-9BC6-91D1B13D4B19}"/>
             </c:ext>
           </c:extLst>
         </c:ser>
@@ -4951,7 +6029,7 @@
           <c:smooth val="0"/>
           <c:extLst>
             <c:ext xmlns:c16="http://schemas.microsoft.com/office/drawing/2014/chart" uri="{C3380CC4-5D6E-409C-BE32-E72D297353CC}">
-              <c16:uniqueId val="{00000001-5D87-49E5-A326-D34E38417A93}"/>
+              <c16:uniqueId val="{00000001-930F-4358-9BC6-91D1B13D4B19}"/>
             </c:ext>
           </c:extLst>
         </c:ser>
@@ -5114,7 +6192,7 @@
           <c:smooth val="0"/>
           <c:extLst>
             <c:ext xmlns:c16="http://schemas.microsoft.com/office/drawing/2014/chart" uri="{C3380CC4-5D6E-409C-BE32-E72D297353CC}">
-              <c16:uniqueId val="{00000002-5D87-49E5-A326-D34E38417A93}"/>
+              <c16:uniqueId val="{00000002-930F-4358-9BC6-91D1B13D4B19}"/>
             </c:ext>
           </c:extLst>
         </c:ser>
@@ -5277,7 +6355,7 @@
           <c:smooth val="0"/>
           <c:extLst>
             <c:ext xmlns:c16="http://schemas.microsoft.com/office/drawing/2014/chart" uri="{C3380CC4-5D6E-409C-BE32-E72D297353CC}">
-              <c16:uniqueId val="{00000003-5D87-49E5-A326-D34E38417A93}"/>
+              <c16:uniqueId val="{00000003-930F-4358-9BC6-91D1B13D4B19}"/>
             </c:ext>
           </c:extLst>
         </c:ser>
@@ -5440,7 +6518,7 @@
           <c:smooth val="0"/>
           <c:extLst>
             <c:ext xmlns:c16="http://schemas.microsoft.com/office/drawing/2014/chart" uri="{C3380CC4-5D6E-409C-BE32-E72D297353CC}">
-              <c16:uniqueId val="{00000004-5D87-49E5-A326-D34E38417A93}"/>
+              <c16:uniqueId val="{00000004-930F-4358-9BC6-91D1B13D4B19}"/>
             </c:ext>
           </c:extLst>
         </c:ser>
@@ -5603,7 +6681,7 @@
           <c:smooth val="0"/>
           <c:extLst>
             <c:ext xmlns:c16="http://schemas.microsoft.com/office/drawing/2014/chart" uri="{C3380CC4-5D6E-409C-BE32-E72D297353CC}">
-              <c16:uniqueId val="{00000005-5D87-49E5-A326-D34E38417A93}"/>
+              <c16:uniqueId val="{00000005-930F-4358-9BC6-91D1B13D4B19}"/>
             </c:ext>
           </c:extLst>
         </c:ser>
@@ -5768,7 +6846,7 @@
           <c:smooth val="0"/>
           <c:extLst>
             <c:ext xmlns:c16="http://schemas.microsoft.com/office/drawing/2014/chart" uri="{C3380CC4-5D6E-409C-BE32-E72D297353CC}">
-              <c16:uniqueId val="{00000006-5D87-49E5-A326-D34E38417A93}"/>
+              <c16:uniqueId val="{00000006-930F-4358-9BC6-91D1B13D4B19}"/>
             </c:ext>
           </c:extLst>
         </c:ser>
@@ -5933,7 +7011,7 @@
           <c:smooth val="0"/>
           <c:extLst>
             <c:ext xmlns:c16="http://schemas.microsoft.com/office/drawing/2014/chart" uri="{C3380CC4-5D6E-409C-BE32-E72D297353CC}">
-              <c16:uniqueId val="{00000007-5D87-49E5-A326-D34E38417A93}"/>
+              <c16:uniqueId val="{00000007-930F-4358-9BC6-91D1B13D4B19}"/>
             </c:ext>
           </c:extLst>
         </c:ser>
@@ -6407,6 +7485,46 @@
 </cs:colorStyle>
 </file>
 
+<file path=word/charts/colors5.xml><?xml version="1.0" encoding="utf-8"?>
+<cs:colorStyle xmlns:cs="http://schemas.microsoft.com/office/drawing/2012/chartStyle" xmlns:a="http://schemas.openxmlformats.org/drawingml/2006/main" meth="cycle" id="10">
+  <a:schemeClr val="accent1"/>
+  <a:schemeClr val="accent2"/>
+  <a:schemeClr val="accent3"/>
+  <a:schemeClr val="accent4"/>
+  <a:schemeClr val="accent5"/>
+  <a:schemeClr val="accent6"/>
+  <cs:variation/>
+  <cs:variation>
+    <a:lumMod val="60000"/>
+  </cs:variation>
+  <cs:variation>
+    <a:lumMod val="80000"/>
+    <a:lumOff val="20000"/>
+  </cs:variation>
+  <cs:variation>
+    <a:lumMod val="80000"/>
+  </cs:variation>
+  <cs:variation>
+    <a:lumMod val="60000"/>
+    <a:lumOff val="40000"/>
+  </cs:variation>
+  <cs:variation>
+    <a:lumMod val="50000"/>
+  </cs:variation>
+  <cs:variation>
+    <a:lumMod val="70000"/>
+    <a:lumOff val="30000"/>
+  </cs:variation>
+  <cs:variation>
+    <a:lumMod val="70000"/>
+  </cs:variation>
+  <cs:variation>
+    <a:lumMod val="50000"/>
+    <a:lumOff val="50000"/>
+  </cs:variation>
+</cs:colorStyle>
+</file>
+
 <file path=word/charts/style1.xml><?xml version="1.0" encoding="utf-8"?>
 <cs:chartStyle xmlns:cs="http://schemas.microsoft.com/office/drawing/2012/chartStyle" xmlns:a="http://schemas.openxmlformats.org/drawingml/2006/main" id="201">
   <cs:axisTitle>
@@ -7917,6 +9035,509 @@
 </file>
 
 <file path=word/charts/style4.xml><?xml version="1.0" encoding="utf-8"?>
+<cs:chartStyle xmlns:cs="http://schemas.microsoft.com/office/drawing/2012/chartStyle" xmlns:a="http://schemas.openxmlformats.org/drawingml/2006/main" id="201">
+  <cs:axisTitle>
+    <cs:lnRef idx="0"/>
+    <cs:fillRef idx="0"/>
+    <cs:effectRef idx="0"/>
+    <cs:fontRef idx="minor">
+      <a:schemeClr val="tx1">
+        <a:lumMod val="65000"/>
+        <a:lumOff val="35000"/>
+      </a:schemeClr>
+    </cs:fontRef>
+    <cs:defRPr sz="1000" kern="1200"/>
+  </cs:axisTitle>
+  <cs:categoryAxis>
+    <cs:lnRef idx="0"/>
+    <cs:fillRef idx="0"/>
+    <cs:effectRef idx="0"/>
+    <cs:fontRef idx="minor">
+      <a:schemeClr val="tx1">
+        <a:lumMod val="65000"/>
+        <a:lumOff val="35000"/>
+      </a:schemeClr>
+    </cs:fontRef>
+    <cs:spPr>
+      <a:ln w="9525" cap="flat" cmpd="sng" algn="ctr">
+        <a:solidFill>
+          <a:schemeClr val="tx1">
+            <a:lumMod val="15000"/>
+            <a:lumOff val="85000"/>
+          </a:schemeClr>
+        </a:solidFill>
+        <a:round/>
+      </a:ln>
+    </cs:spPr>
+    <cs:defRPr sz="900" kern="1200"/>
+  </cs:categoryAxis>
+  <cs:chartArea mods="allowNoFillOverride allowNoLineOverride">
+    <cs:lnRef idx="0"/>
+    <cs:fillRef idx="0"/>
+    <cs:effectRef idx="0"/>
+    <cs:fontRef idx="minor">
+      <a:schemeClr val="tx1"/>
+    </cs:fontRef>
+    <cs:spPr>
+      <a:solidFill>
+        <a:schemeClr val="bg1"/>
+      </a:solidFill>
+      <a:ln w="9525" cap="flat" cmpd="sng" algn="ctr">
+        <a:solidFill>
+          <a:schemeClr val="tx1">
+            <a:lumMod val="15000"/>
+            <a:lumOff val="85000"/>
+          </a:schemeClr>
+        </a:solidFill>
+        <a:round/>
+      </a:ln>
+    </cs:spPr>
+    <cs:defRPr sz="1000" kern="1200"/>
+  </cs:chartArea>
+  <cs:dataLabel>
+    <cs:lnRef idx="0"/>
+    <cs:fillRef idx="0"/>
+    <cs:effectRef idx="0"/>
+    <cs:fontRef idx="minor">
+      <a:schemeClr val="tx1">
+        <a:lumMod val="75000"/>
+        <a:lumOff val="25000"/>
+      </a:schemeClr>
+    </cs:fontRef>
+    <cs:defRPr sz="900" kern="1200"/>
+  </cs:dataLabel>
+  <cs:dataLabelCallout>
+    <cs:lnRef idx="0"/>
+    <cs:fillRef idx="0"/>
+    <cs:effectRef idx="0"/>
+    <cs:fontRef idx="minor">
+      <a:schemeClr val="dk1">
+        <a:lumMod val="65000"/>
+        <a:lumOff val="35000"/>
+      </a:schemeClr>
+    </cs:fontRef>
+    <cs:spPr>
+      <a:solidFill>
+        <a:schemeClr val="lt1"/>
+      </a:solidFill>
+      <a:ln>
+        <a:solidFill>
+          <a:schemeClr val="dk1">
+            <a:lumMod val="25000"/>
+            <a:lumOff val="75000"/>
+          </a:schemeClr>
+        </a:solidFill>
+      </a:ln>
+    </cs:spPr>
+    <cs:defRPr sz="900" kern="1200"/>
+    <cs:bodyPr rot="0" spcFirstLastPara="1" vertOverflow="clip" horzOverflow="clip" vert="horz" wrap="square" lIns="36576" tIns="18288" rIns="36576" bIns="18288" anchor="ctr" anchorCtr="1">
+      <a:spAutoFit/>
+    </cs:bodyPr>
+  </cs:dataLabelCallout>
+  <cs:dataPoint>
+    <cs:lnRef idx="0"/>
+    <cs:fillRef idx="1">
+      <cs:styleClr val="auto"/>
+    </cs:fillRef>
+    <cs:effectRef idx="0"/>
+    <cs:fontRef idx="minor">
+      <a:schemeClr val="tx1"/>
+    </cs:fontRef>
+  </cs:dataPoint>
+  <cs:dataPoint3D>
+    <cs:lnRef idx="0"/>
+    <cs:fillRef idx="1">
+      <cs:styleClr val="auto"/>
+    </cs:fillRef>
+    <cs:effectRef idx="0"/>
+    <cs:fontRef idx="minor">
+      <a:schemeClr val="tx1"/>
+    </cs:fontRef>
+  </cs:dataPoint3D>
+  <cs:dataPointLine>
+    <cs:lnRef idx="0">
+      <cs:styleClr val="auto"/>
+    </cs:lnRef>
+    <cs:fillRef idx="1"/>
+    <cs:effectRef idx="0"/>
+    <cs:fontRef idx="minor">
+      <a:schemeClr val="tx1"/>
+    </cs:fontRef>
+    <cs:spPr>
+      <a:ln w="28575" cap="rnd">
+        <a:solidFill>
+          <a:schemeClr val="phClr"/>
+        </a:solidFill>
+        <a:round/>
+      </a:ln>
+    </cs:spPr>
+  </cs:dataPointLine>
+  <cs:dataPointMarker>
+    <cs:lnRef idx="0">
+      <cs:styleClr val="auto"/>
+    </cs:lnRef>
+    <cs:fillRef idx="1">
+      <cs:styleClr val="auto"/>
+    </cs:fillRef>
+    <cs:effectRef idx="0"/>
+    <cs:fontRef idx="minor">
+      <a:schemeClr val="tx1"/>
+    </cs:fontRef>
+    <cs:spPr>
+      <a:ln w="9525">
+        <a:solidFill>
+          <a:schemeClr val="phClr"/>
+        </a:solidFill>
+      </a:ln>
+    </cs:spPr>
+  </cs:dataPointMarker>
+  <cs:dataPointMarkerLayout symbol="circle" size="5"/>
+  <cs:dataPointWireframe>
+    <cs:lnRef idx="0">
+      <cs:styleClr val="auto"/>
+    </cs:lnRef>
+    <cs:fillRef idx="1"/>
+    <cs:effectRef idx="0"/>
+    <cs:fontRef idx="minor">
+      <a:schemeClr val="tx1"/>
+    </cs:fontRef>
+    <cs:spPr>
+      <a:ln w="9525" cap="rnd">
+        <a:solidFill>
+          <a:schemeClr val="phClr"/>
+        </a:solidFill>
+        <a:round/>
+      </a:ln>
+    </cs:spPr>
+  </cs:dataPointWireframe>
+  <cs:dataTable>
+    <cs:lnRef idx="0"/>
+    <cs:fillRef idx="0"/>
+    <cs:effectRef idx="0"/>
+    <cs:fontRef idx="minor">
+      <a:schemeClr val="tx1">
+        <a:lumMod val="65000"/>
+        <a:lumOff val="35000"/>
+      </a:schemeClr>
+    </cs:fontRef>
+    <cs:spPr>
+      <a:noFill/>
+      <a:ln w="9525" cap="flat" cmpd="sng" algn="ctr">
+        <a:solidFill>
+          <a:schemeClr val="tx1">
+            <a:lumMod val="15000"/>
+            <a:lumOff val="85000"/>
+          </a:schemeClr>
+        </a:solidFill>
+        <a:round/>
+      </a:ln>
+    </cs:spPr>
+    <cs:defRPr sz="900" kern="1200"/>
+  </cs:dataTable>
+  <cs:downBar>
+    <cs:lnRef idx="0"/>
+    <cs:fillRef idx="0"/>
+    <cs:effectRef idx="0"/>
+    <cs:fontRef idx="minor">
+      <a:schemeClr val="dk1"/>
+    </cs:fontRef>
+    <cs:spPr>
+      <a:solidFill>
+        <a:schemeClr val="dk1">
+          <a:lumMod val="65000"/>
+          <a:lumOff val="35000"/>
+        </a:schemeClr>
+      </a:solidFill>
+      <a:ln w="9525">
+        <a:solidFill>
+          <a:schemeClr val="tx1">
+            <a:lumMod val="65000"/>
+            <a:lumOff val="35000"/>
+          </a:schemeClr>
+        </a:solidFill>
+      </a:ln>
+    </cs:spPr>
+  </cs:downBar>
+  <cs:dropLine>
+    <cs:lnRef idx="0"/>
+    <cs:fillRef idx="0"/>
+    <cs:effectRef idx="0"/>
+    <cs:fontRef idx="minor">
+      <a:schemeClr val="tx1"/>
+    </cs:fontRef>
+    <cs:spPr>
+      <a:ln w="9525" cap="flat" cmpd="sng" algn="ctr">
+        <a:solidFill>
+          <a:schemeClr val="tx1">
+            <a:lumMod val="35000"/>
+            <a:lumOff val="65000"/>
+          </a:schemeClr>
+        </a:solidFill>
+        <a:round/>
+      </a:ln>
+    </cs:spPr>
+  </cs:dropLine>
+  <cs:errorBar>
+    <cs:lnRef idx="0"/>
+    <cs:fillRef idx="0"/>
+    <cs:effectRef idx="0"/>
+    <cs:fontRef idx="minor">
+      <a:schemeClr val="tx1"/>
+    </cs:fontRef>
+    <cs:spPr>
+      <a:ln w="9525" cap="flat" cmpd="sng" algn="ctr">
+        <a:solidFill>
+          <a:schemeClr val="tx1">
+            <a:lumMod val="65000"/>
+            <a:lumOff val="35000"/>
+          </a:schemeClr>
+        </a:solidFill>
+        <a:round/>
+      </a:ln>
+    </cs:spPr>
+  </cs:errorBar>
+  <cs:floor>
+    <cs:lnRef idx="0"/>
+    <cs:fillRef idx="0"/>
+    <cs:effectRef idx="0"/>
+    <cs:fontRef idx="minor">
+      <a:schemeClr val="tx1"/>
+    </cs:fontRef>
+    <cs:spPr>
+      <a:noFill/>
+      <a:ln>
+        <a:noFill/>
+      </a:ln>
+    </cs:spPr>
+  </cs:floor>
+  <cs:gridlineMajor>
+    <cs:lnRef idx="0"/>
+    <cs:fillRef idx="0"/>
+    <cs:effectRef idx="0"/>
+    <cs:fontRef idx="minor">
+      <a:schemeClr val="tx1"/>
+    </cs:fontRef>
+    <cs:spPr>
+      <a:ln w="9525" cap="flat" cmpd="sng" algn="ctr">
+        <a:solidFill>
+          <a:schemeClr val="tx1">
+            <a:lumMod val="15000"/>
+            <a:lumOff val="85000"/>
+          </a:schemeClr>
+        </a:solidFill>
+        <a:round/>
+      </a:ln>
+    </cs:spPr>
+  </cs:gridlineMajor>
+  <cs:gridlineMinor>
+    <cs:lnRef idx="0"/>
+    <cs:fillRef idx="0"/>
+    <cs:effectRef idx="0"/>
+    <cs:fontRef idx="minor">
+      <a:schemeClr val="tx1"/>
+    </cs:fontRef>
+    <cs:spPr>
+      <a:ln w="9525" cap="flat" cmpd="sng" algn="ctr">
+        <a:solidFill>
+          <a:schemeClr val="tx1">
+            <a:lumMod val="5000"/>
+            <a:lumOff val="95000"/>
+          </a:schemeClr>
+        </a:solidFill>
+        <a:round/>
+      </a:ln>
+    </cs:spPr>
+  </cs:gridlineMinor>
+  <cs:hiLoLine>
+    <cs:lnRef idx="0"/>
+    <cs:fillRef idx="0"/>
+    <cs:effectRef idx="0"/>
+    <cs:fontRef idx="minor">
+      <a:schemeClr val="tx1"/>
+    </cs:fontRef>
+    <cs:spPr>
+      <a:ln w="9525" cap="flat" cmpd="sng" algn="ctr">
+        <a:solidFill>
+          <a:schemeClr val="tx1">
+            <a:lumMod val="75000"/>
+            <a:lumOff val="25000"/>
+          </a:schemeClr>
+        </a:solidFill>
+        <a:round/>
+      </a:ln>
+    </cs:spPr>
+  </cs:hiLoLine>
+  <cs:leaderLine>
+    <cs:lnRef idx="0"/>
+    <cs:fillRef idx="0"/>
+    <cs:effectRef idx="0"/>
+    <cs:fontRef idx="minor">
+      <a:schemeClr val="tx1"/>
+    </cs:fontRef>
+    <cs:spPr>
+      <a:ln w="9525" cap="flat" cmpd="sng" algn="ctr">
+        <a:solidFill>
+          <a:schemeClr val="tx1">
+            <a:lumMod val="35000"/>
+            <a:lumOff val="65000"/>
+          </a:schemeClr>
+        </a:solidFill>
+        <a:round/>
+      </a:ln>
+    </cs:spPr>
+  </cs:leaderLine>
+  <cs:legend>
+    <cs:lnRef idx="0"/>
+    <cs:fillRef idx="0"/>
+    <cs:effectRef idx="0"/>
+    <cs:fontRef idx="minor">
+      <a:schemeClr val="tx1">
+        <a:lumMod val="65000"/>
+        <a:lumOff val="35000"/>
+      </a:schemeClr>
+    </cs:fontRef>
+    <cs:defRPr sz="900" kern="1200"/>
+  </cs:legend>
+  <cs:plotArea mods="allowNoFillOverride allowNoLineOverride">
+    <cs:lnRef idx="0"/>
+    <cs:fillRef idx="0"/>
+    <cs:effectRef idx="0"/>
+    <cs:fontRef idx="minor">
+      <a:schemeClr val="tx1"/>
+    </cs:fontRef>
+  </cs:plotArea>
+  <cs:plotArea3D mods="allowNoFillOverride allowNoLineOverride">
+    <cs:lnRef idx="0"/>
+    <cs:fillRef idx="0"/>
+    <cs:effectRef idx="0"/>
+    <cs:fontRef idx="minor">
+      <a:schemeClr val="tx1"/>
+    </cs:fontRef>
+  </cs:plotArea3D>
+  <cs:seriesAxis>
+    <cs:lnRef idx="0"/>
+    <cs:fillRef idx="0"/>
+    <cs:effectRef idx="0"/>
+    <cs:fontRef idx="minor">
+      <a:schemeClr val="tx1">
+        <a:lumMod val="65000"/>
+        <a:lumOff val="35000"/>
+      </a:schemeClr>
+    </cs:fontRef>
+    <cs:defRPr sz="900" kern="1200"/>
+  </cs:seriesAxis>
+  <cs:seriesLine>
+    <cs:lnRef idx="0"/>
+    <cs:fillRef idx="0"/>
+    <cs:effectRef idx="0"/>
+    <cs:fontRef idx="minor">
+      <a:schemeClr val="tx1"/>
+    </cs:fontRef>
+    <cs:spPr>
+      <a:ln w="9525" cap="flat" cmpd="sng" algn="ctr">
+        <a:solidFill>
+          <a:schemeClr val="tx1">
+            <a:lumMod val="35000"/>
+            <a:lumOff val="65000"/>
+          </a:schemeClr>
+        </a:solidFill>
+        <a:round/>
+      </a:ln>
+    </cs:spPr>
+  </cs:seriesLine>
+  <cs:title>
+    <cs:lnRef idx="0"/>
+    <cs:fillRef idx="0"/>
+    <cs:effectRef idx="0"/>
+    <cs:fontRef idx="minor">
+      <a:schemeClr val="tx1">
+        <a:lumMod val="65000"/>
+        <a:lumOff val="35000"/>
+      </a:schemeClr>
+    </cs:fontRef>
+    <cs:defRPr sz="1400" b="0" kern="1200" spc="0" baseline="0"/>
+  </cs:title>
+  <cs:trendline>
+    <cs:lnRef idx="0">
+      <cs:styleClr val="auto"/>
+    </cs:lnRef>
+    <cs:fillRef idx="0"/>
+    <cs:effectRef idx="0"/>
+    <cs:fontRef idx="minor">
+      <a:schemeClr val="tx1"/>
+    </cs:fontRef>
+    <cs:spPr>
+      <a:ln w="19050" cap="rnd">
+        <a:solidFill>
+          <a:schemeClr val="phClr"/>
+        </a:solidFill>
+        <a:prstDash val="sysDot"/>
+      </a:ln>
+    </cs:spPr>
+  </cs:trendline>
+  <cs:trendlineLabel>
+    <cs:lnRef idx="0"/>
+    <cs:fillRef idx="0"/>
+    <cs:effectRef idx="0"/>
+    <cs:fontRef idx="minor">
+      <a:schemeClr val="tx1">
+        <a:lumMod val="65000"/>
+        <a:lumOff val="35000"/>
+      </a:schemeClr>
+    </cs:fontRef>
+    <cs:defRPr sz="900" kern="1200"/>
+  </cs:trendlineLabel>
+  <cs:upBar>
+    <cs:lnRef idx="0"/>
+    <cs:fillRef idx="0"/>
+    <cs:effectRef idx="0"/>
+    <cs:fontRef idx="minor">
+      <a:schemeClr val="dk1"/>
+    </cs:fontRef>
+    <cs:spPr>
+      <a:solidFill>
+        <a:schemeClr val="lt1"/>
+      </a:solidFill>
+      <a:ln w="9525">
+        <a:solidFill>
+          <a:schemeClr val="tx1">
+            <a:lumMod val="15000"/>
+            <a:lumOff val="85000"/>
+          </a:schemeClr>
+        </a:solidFill>
+      </a:ln>
+    </cs:spPr>
+  </cs:upBar>
+  <cs:valueAxis>
+    <cs:lnRef idx="0"/>
+    <cs:fillRef idx="0"/>
+    <cs:effectRef idx="0"/>
+    <cs:fontRef idx="minor">
+      <a:schemeClr val="tx1">
+        <a:lumMod val="65000"/>
+        <a:lumOff val="35000"/>
+      </a:schemeClr>
+    </cs:fontRef>
+    <cs:defRPr sz="900" kern="1200"/>
+  </cs:valueAxis>
+  <cs:wall>
+    <cs:lnRef idx="0"/>
+    <cs:fillRef idx="0"/>
+    <cs:effectRef idx="0"/>
+    <cs:fontRef idx="minor">
+      <a:schemeClr val="tx1"/>
+    </cs:fontRef>
+    <cs:spPr>
+      <a:noFill/>
+      <a:ln>
+        <a:noFill/>
+      </a:ln>
+    </cs:spPr>
+  </cs:wall>
+</cs:chartStyle>
+</file>
+
+<file path=word/charts/style5.xml><?xml version="1.0" encoding="utf-8"?>
 <cs:chartStyle xmlns:cs="http://schemas.microsoft.com/office/drawing/2012/chartStyle" xmlns:a="http://schemas.openxmlformats.org/drawingml/2006/main" id="227">
   <cs:axisTitle>
     <cs:lnRef idx="0"/>

</xml_diff>